<commit_message>
add the second senario
</commit_message>
<xml_diff>
--- a/Main Scenario/AddProductScenario.docx
+++ b/Main Scenario/AddProductScenario.docx
@@ -1,264 +1,1054 @@
 
 <file path=word/document.xml><?xml version="1.0" encoding="utf-8"?>
-<w:document xmlns:wpc="http://schemas.microsoft.com/office/word/2010/wordprocessingCanvas" xmlns:cx="http://schemas.microsoft.com/office/drawing/2014/chartex" xmlns:cx1="http://schemas.microsoft.com/office/drawing/2015/9/8/chartex" xmlns:cx2="http://schemas.microsoft.com/office/drawing/2015/10/21/chartex" xmlns:cx3="http://schemas.microsoft.com/office/drawing/2016/5/9/chartex" xmlns:cx4="http://schemas.microsoft.com/office/drawing/2016/5/10/chartex" xmlns:cx5="http://schemas.microsoft.com/office/drawing/2016/5/11/chartex" xmlns:cx6="http://schemas.microsoft.com/office/drawing/2016/5/12/chartex" xmlns:cx7="http://schemas.microsoft.com/office/drawing/2016/5/13/chartex" xmlns:cx8="http://schemas.microsoft.com/office/drawing/2016/5/14/chartex" xmlns:mc="http://schemas.openxmlformats.org/markup-compatibility/2006" xmlns:aink="http://schemas.microsoft.com/office/drawing/2016/ink" xmlns:am3d="http://schemas.microsoft.com/office/drawing/2017/model3d" xmlns:o="urn:schemas-microsoft-com:office:office" xmlns:r="http://schemas.openxmlformats.org/officeDocument/2006/relationships" xmlns:m="http://schemas.openxmlformats.org/officeDocument/2006/math" xmlns:v="urn:schemas-microsoft-com:vml" xmlns:wp14="http://schemas.microsoft.com/office/word/2010/wordprocessingDrawing" xmlns:wp="http://schemas.openxmlformats.org/drawingml/2006/wordprocessingDrawing" xmlns:w10="urn:schemas-microsoft-com:office:word" xmlns:w="http://schemas.openxmlformats.org/wordprocessingml/2006/main" xmlns:w14="http://schemas.microsoft.com/office/word/2010/wordml" xmlns:w15="http://schemas.microsoft.com/office/word/2012/wordml" xmlns:w16cid="http://schemas.microsoft.com/office/word/2016/wordml/cid" xmlns:w16se="http://schemas.microsoft.com/office/word/2015/wordml/symex" xmlns:wpg="http://schemas.microsoft.com/office/word/2010/wordprocessingGroup" xmlns:wpi="http://schemas.microsoft.com/office/word/2010/wordprocessingInk" xmlns:wne="http://schemas.microsoft.com/office/word/2006/wordml" xmlns:wps="http://schemas.microsoft.com/office/word/2010/wordprocessingShape" mc:Ignorable="w14 w15 w16se w16cid wp14">
+<w:document xmlns:wpc="http://schemas.microsoft.com/office/word/2010/wordprocessingCanvas" xmlns:cx="http://schemas.microsoft.com/office/drawing/2014/chartex" xmlns:cx1="http://schemas.microsoft.com/office/drawing/2015/9/8/chartex" xmlns:cx2="http://schemas.microsoft.com/office/drawing/2015/10/21/chartex" xmlns:cx3="http://schemas.microsoft.com/office/drawing/2016/5/9/chartex" xmlns:cx4="http://schemas.microsoft.com/office/drawing/2016/5/10/chartex" xmlns:cx5="http://schemas.microsoft.com/office/drawing/2016/5/11/chartex" xmlns:cx6="http://schemas.microsoft.com/office/drawing/2016/5/12/chartex" xmlns:cx7="http://schemas.microsoft.com/office/drawing/2016/5/13/chartex" xmlns:cx8="http://schemas.microsoft.com/office/drawing/2016/5/14/chartex" xmlns:mc="http://schemas.openxmlformats.org/markup-compatibility/2006" xmlns:aink="http://schemas.microsoft.com/office/drawing/2016/ink" xmlns:am3d="http://schemas.microsoft.com/office/drawing/2017/model3d" xmlns:o="urn:schemas-microsoft-com:office:office" xmlns:r="http://schemas.openxmlformats.org/officeDocument/2006/relationships" xmlns:m="http://schemas.openxmlformats.org/officeDocument/2006/math" xmlns:v="urn:schemas-microsoft-com:vml" xmlns:wp14="http://schemas.microsoft.com/office/word/2010/wordprocessingDrawing" xmlns:wp="http://schemas.openxmlformats.org/drawingml/2006/wordprocessingDrawing" xmlns:w10="urn:schemas-microsoft-com:office:word" xmlns:w="http://schemas.openxmlformats.org/wordprocessingml/2006/main" xmlns:w14="http://schemas.microsoft.com/office/word/2010/wordml" xmlns:w15="http://schemas.microsoft.com/office/word/2012/wordml" xmlns:w16cex="http://schemas.microsoft.com/office/word/2018/wordml/cex" xmlns:w16cid="http://schemas.microsoft.com/office/word/2016/wordml/cid" xmlns:w16="http://schemas.microsoft.com/office/word/2018/wordml" xmlns:w16sdtdh="http://schemas.microsoft.com/office/word/2020/wordml/sdtdatahash" xmlns:w16se="http://schemas.microsoft.com/office/word/2015/wordml/symex" xmlns:wpg="http://schemas.microsoft.com/office/word/2010/wordprocessingGroup" xmlns:wpi="http://schemas.microsoft.com/office/word/2010/wordprocessingInk" xmlns:wne="http://schemas.microsoft.com/office/word/2006/wordml" xmlns:wps="http://schemas.microsoft.com/office/word/2010/wordprocessingShape" mc:Ignorable="w14 w15 w16se w16cid w16 w16cex w16sdtdh wp14">
   <w:body>
     <w:p>
       <w:pPr>
         <w:pStyle w:val="NoSpacing"/>
         <w:rPr>
-          <w:rFonts w:ascii="Times New Roman" w:hAnsi="Times New Roman" w:cs="Times New Roman"/>
-          <w:sz w:val="18"/>
-          <w:szCs w:val="18"/>
-        </w:rPr>
-      </w:pPr>
-      <w:r>
-        <w:rPr>
-          <w:rFonts w:ascii="Times New Roman" w:hAnsi="Times New Roman" w:cs="Times New Roman"/>
+          <w:rFonts w:asciiTheme="majorHAnsi" w:hAnsiTheme="majorHAnsi" w:cstheme="majorHAnsi"/>
           <w:b/>
           <w:bCs/>
         </w:rPr>
-        <w:t>Scenarios</w:t>
-      </w:r>
-      <w:r>
-        <w:rPr>
-          <w:rFonts w:ascii="Times New Roman" w:hAnsi="Times New Roman" w:cs="Times New Roman"/>
+      </w:pPr>
+      <w:r>
+        <w:rPr>
+          <w:rFonts w:asciiTheme="majorHAnsi" w:hAnsiTheme="majorHAnsi" w:cstheme="majorHAnsi"/>
           <w:b/>
           <w:bCs/>
-          <w:sz w:val="18"/>
-          <w:szCs w:val="18"/>
+        </w:rPr>
+        <w:t>Scenarios</w:t>
+      </w:r>
+    </w:p>
+    <w:p>
+      <w:pPr>
+        <w:pStyle w:val="NormalWeb"/>
+        <w:spacing w:before="0" w:beforeAutospacing="0" w:after="0" w:afterAutospacing="0"/>
+        <w:ind w:left="720"/>
+        <w:rPr>
+          <w:rFonts w:asciiTheme="majorHAnsi" w:hAnsiTheme="majorHAnsi" w:cstheme="majorHAnsi"/>
+          <w:sz w:val="22"/>
+          <w:szCs w:val="22"/>
+        </w:rPr>
+      </w:pPr>
+      <w:r>
+        <w:rPr>
+          <w:rFonts w:asciiTheme="majorHAnsi" w:hAnsiTheme="majorHAnsi" w:cstheme="majorHAnsi"/>
+          <w:b/>
+          <w:bCs/>
+          <w:color w:val="000000"/>
+          <w:sz w:val="22"/>
+          <w:szCs w:val="22"/>
+        </w:rPr>
+        <w:t>Scenarios </w:t>
+      </w:r>
+    </w:p>
+    <w:p>
+      <w:pPr>
+        <w:pStyle w:val="NormalWeb"/>
+        <w:spacing w:before="0" w:beforeAutospacing="0" w:after="0" w:afterAutospacing="0"/>
+        <w:rPr>
+          <w:rFonts w:asciiTheme="majorHAnsi" w:hAnsiTheme="majorHAnsi" w:cstheme="majorHAnsi"/>
+          <w:sz w:val="22"/>
+          <w:szCs w:val="22"/>
+        </w:rPr>
+      </w:pPr>
+      <w:r>
+        <w:rPr>
+          <w:rFonts w:asciiTheme="majorHAnsi" w:hAnsiTheme="majorHAnsi" w:cstheme="majorHAnsi"/>
+          <w:b/>
+          <w:bCs/>
+          <w:color w:val="000000"/>
+          <w:sz w:val="22"/>
+          <w:szCs w:val="22"/>
+        </w:rPr>
+        <w:t>Make payment, main scenario.</w:t>
+      </w:r>
+    </w:p>
+    <w:p>
+      <w:pPr>
+        <w:pStyle w:val="NormalWeb"/>
+        <w:numPr>
+          <w:ilvl w:val="0"/>
+          <w:numId w:val="1"/>
+        </w:numPr>
+        <w:spacing w:before="0" w:beforeAutospacing="0" w:after="0" w:afterAutospacing="0"/>
+        <w:textAlignment w:val="baseline"/>
+        <w:rPr>
+          <w:rFonts w:asciiTheme="majorHAnsi" w:hAnsiTheme="majorHAnsi" w:cstheme="majorHAnsi"/>
+          <w:color w:val="000000"/>
+          <w:sz w:val="22"/>
+          <w:szCs w:val="22"/>
+        </w:rPr>
+      </w:pPr>
+      <w:r>
+        <w:rPr>
+          <w:rFonts w:asciiTheme="majorHAnsi" w:hAnsiTheme="majorHAnsi" w:cstheme="majorHAnsi"/>
+          <w:color w:val="000000"/>
+          <w:sz w:val="22"/>
+          <w:szCs w:val="22"/>
+        </w:rPr>
+        <w:t>Customers</w:t>
+      </w:r>
+      <w:r>
+        <w:rPr>
+          <w:rFonts w:asciiTheme="majorHAnsi" w:hAnsiTheme="majorHAnsi" w:cstheme="majorHAnsi"/>
+          <w:color w:val="000000"/>
+          <w:sz w:val="22"/>
+          <w:szCs w:val="22"/>
+        </w:rPr>
+        <w:t xml:space="preserve"> enter login info</w:t>
+      </w:r>
+    </w:p>
+    <w:p>
+      <w:pPr>
+        <w:pStyle w:val="NormalWeb"/>
+        <w:numPr>
+          <w:ilvl w:val="0"/>
+          <w:numId w:val="1"/>
+        </w:numPr>
+        <w:spacing w:before="0" w:beforeAutospacing="0" w:after="0" w:afterAutospacing="0"/>
+        <w:textAlignment w:val="baseline"/>
+        <w:rPr>
+          <w:rFonts w:asciiTheme="majorHAnsi" w:hAnsiTheme="majorHAnsi" w:cstheme="majorHAnsi"/>
+          <w:color w:val="000000"/>
+          <w:sz w:val="22"/>
+          <w:szCs w:val="22"/>
+        </w:rPr>
+      </w:pPr>
+      <w:r>
+        <w:rPr>
+          <w:rFonts w:asciiTheme="majorHAnsi" w:hAnsiTheme="majorHAnsi" w:cstheme="majorHAnsi"/>
+          <w:color w:val="000000"/>
+          <w:sz w:val="22"/>
+          <w:szCs w:val="22"/>
+        </w:rPr>
+        <w:t>System will display all the possible options and list of products for a customer search story</w:t>
+      </w:r>
+    </w:p>
+    <w:p>
+      <w:pPr>
+        <w:pStyle w:val="NormalWeb"/>
+        <w:numPr>
+          <w:ilvl w:val="0"/>
+          <w:numId w:val="1"/>
+        </w:numPr>
+        <w:spacing w:before="0" w:beforeAutospacing="0" w:after="0" w:afterAutospacing="0"/>
+        <w:textAlignment w:val="baseline"/>
+        <w:rPr>
+          <w:rFonts w:asciiTheme="majorHAnsi" w:hAnsiTheme="majorHAnsi" w:cstheme="majorHAnsi"/>
+          <w:color w:val="000000"/>
+          <w:sz w:val="22"/>
+          <w:szCs w:val="22"/>
+        </w:rPr>
+      </w:pPr>
+      <w:r>
+        <w:rPr>
+          <w:rFonts w:asciiTheme="majorHAnsi" w:hAnsiTheme="majorHAnsi" w:cstheme="majorHAnsi"/>
+          <w:color w:val="000000"/>
+          <w:sz w:val="22"/>
+          <w:szCs w:val="22"/>
+        </w:rPr>
+        <w:t>The customer selects his shopping cart</w:t>
+      </w:r>
+    </w:p>
+    <w:p>
+      <w:pPr>
+        <w:pStyle w:val="NormalWeb"/>
+        <w:numPr>
+          <w:ilvl w:val="0"/>
+          <w:numId w:val="1"/>
+        </w:numPr>
+        <w:spacing w:before="0" w:beforeAutospacing="0" w:after="0" w:afterAutospacing="0"/>
+        <w:textAlignment w:val="baseline"/>
+        <w:rPr>
+          <w:rFonts w:asciiTheme="majorHAnsi" w:hAnsiTheme="majorHAnsi" w:cstheme="majorHAnsi"/>
+          <w:color w:val="000000"/>
+          <w:sz w:val="22"/>
+          <w:szCs w:val="22"/>
+        </w:rPr>
+      </w:pPr>
+      <w:r>
+        <w:rPr>
+          <w:rFonts w:asciiTheme="majorHAnsi" w:hAnsiTheme="majorHAnsi" w:cstheme="majorHAnsi"/>
+          <w:color w:val="000000"/>
+          <w:sz w:val="22"/>
+          <w:szCs w:val="22"/>
+        </w:rPr>
+        <w:t xml:space="preserve">The system will display what the customer </w:t>
+      </w:r>
+      <w:r>
+        <w:rPr>
+          <w:rFonts w:asciiTheme="majorHAnsi" w:hAnsiTheme="majorHAnsi" w:cstheme="majorHAnsi"/>
+          <w:color w:val="000000"/>
+          <w:sz w:val="22"/>
+          <w:szCs w:val="22"/>
+        </w:rPr>
+        <w:t>has</w:t>
+      </w:r>
+      <w:r>
+        <w:rPr>
+          <w:rFonts w:asciiTheme="majorHAnsi" w:hAnsiTheme="majorHAnsi" w:cstheme="majorHAnsi"/>
+          <w:color w:val="000000"/>
+          <w:sz w:val="22"/>
+          <w:szCs w:val="22"/>
+        </w:rPr>
+        <w:t xml:space="preserve"> in his shopping cart and total price</w:t>
+      </w:r>
+    </w:p>
+    <w:p>
+      <w:pPr>
+        <w:pStyle w:val="NormalWeb"/>
+        <w:numPr>
+          <w:ilvl w:val="0"/>
+          <w:numId w:val="1"/>
+        </w:numPr>
+        <w:spacing w:before="0" w:beforeAutospacing="0" w:after="0" w:afterAutospacing="0"/>
+        <w:textAlignment w:val="baseline"/>
+        <w:rPr>
+          <w:rFonts w:asciiTheme="majorHAnsi" w:hAnsiTheme="majorHAnsi" w:cstheme="majorHAnsi"/>
+          <w:color w:val="000000"/>
+          <w:sz w:val="22"/>
+          <w:szCs w:val="22"/>
+        </w:rPr>
+      </w:pPr>
+      <w:r>
+        <w:rPr>
+          <w:rFonts w:asciiTheme="majorHAnsi" w:hAnsiTheme="majorHAnsi" w:cstheme="majorHAnsi"/>
+          <w:color w:val="000000"/>
+          <w:sz w:val="22"/>
+          <w:szCs w:val="22"/>
+        </w:rPr>
+        <w:t>The customer will edit his shopping cart ass needed, and he will select check out button </w:t>
+      </w:r>
+    </w:p>
+    <w:p>
+      <w:pPr>
+        <w:pStyle w:val="NormalWeb"/>
+        <w:numPr>
+          <w:ilvl w:val="0"/>
+          <w:numId w:val="1"/>
+        </w:numPr>
+        <w:spacing w:before="0" w:beforeAutospacing="0" w:after="0" w:afterAutospacing="0"/>
+        <w:textAlignment w:val="baseline"/>
+        <w:rPr>
+          <w:rFonts w:asciiTheme="majorHAnsi" w:hAnsiTheme="majorHAnsi" w:cstheme="majorHAnsi"/>
+          <w:color w:val="000000"/>
+          <w:sz w:val="22"/>
+          <w:szCs w:val="22"/>
+        </w:rPr>
+      </w:pPr>
+      <w:r>
+        <w:rPr>
+          <w:rFonts w:asciiTheme="majorHAnsi" w:hAnsiTheme="majorHAnsi" w:cstheme="majorHAnsi"/>
+          <w:color w:val="000000"/>
+          <w:sz w:val="22"/>
+          <w:szCs w:val="22"/>
+        </w:rPr>
+        <w:t xml:space="preserve">The system </w:t>
+      </w:r>
+      <w:r>
+        <w:rPr>
+          <w:rFonts w:asciiTheme="majorHAnsi" w:hAnsiTheme="majorHAnsi" w:cstheme="majorHAnsi"/>
+          <w:color w:val="000000"/>
+          <w:sz w:val="22"/>
+          <w:szCs w:val="22"/>
+        </w:rPr>
+        <w:t>provides</w:t>
+      </w:r>
+      <w:r>
+        <w:rPr>
+          <w:rFonts w:asciiTheme="majorHAnsi" w:hAnsiTheme="majorHAnsi" w:cstheme="majorHAnsi"/>
+          <w:color w:val="000000"/>
+          <w:sz w:val="22"/>
+          <w:szCs w:val="22"/>
+        </w:rPr>
+        <w:t xml:space="preserve"> check out form</w:t>
+      </w:r>
+    </w:p>
+    <w:p>
+      <w:pPr>
+        <w:pStyle w:val="NormalWeb"/>
+        <w:numPr>
+          <w:ilvl w:val="0"/>
+          <w:numId w:val="1"/>
+        </w:numPr>
+        <w:spacing w:before="0" w:beforeAutospacing="0" w:after="0" w:afterAutospacing="0"/>
+        <w:textAlignment w:val="baseline"/>
+        <w:rPr>
+          <w:rFonts w:asciiTheme="majorHAnsi" w:hAnsiTheme="majorHAnsi" w:cstheme="majorHAnsi"/>
+          <w:color w:val="000000"/>
+          <w:sz w:val="22"/>
+          <w:szCs w:val="22"/>
+        </w:rPr>
+      </w:pPr>
+      <w:r>
+        <w:rPr>
+          <w:rFonts w:asciiTheme="majorHAnsi" w:hAnsiTheme="majorHAnsi" w:cstheme="majorHAnsi"/>
+          <w:color w:val="000000"/>
+          <w:sz w:val="22"/>
+          <w:szCs w:val="22"/>
+        </w:rPr>
+        <w:t>The customer will enter shipping address, payment information, billing address and submit the form.</w:t>
+      </w:r>
+    </w:p>
+    <w:p>
+      <w:pPr>
+        <w:pStyle w:val="NormalWeb"/>
+        <w:numPr>
+          <w:ilvl w:val="0"/>
+          <w:numId w:val="1"/>
+        </w:numPr>
+        <w:spacing w:before="0" w:beforeAutospacing="0" w:after="0" w:afterAutospacing="0"/>
+        <w:textAlignment w:val="baseline"/>
+        <w:rPr>
+          <w:rFonts w:asciiTheme="majorHAnsi" w:hAnsiTheme="majorHAnsi" w:cstheme="majorHAnsi"/>
+          <w:color w:val="000000"/>
+          <w:sz w:val="22"/>
+          <w:szCs w:val="22"/>
+        </w:rPr>
+      </w:pPr>
+      <w:r>
+        <w:rPr>
+          <w:rFonts w:asciiTheme="majorHAnsi" w:hAnsiTheme="majorHAnsi" w:cstheme="majorHAnsi"/>
+          <w:color w:val="000000"/>
+          <w:sz w:val="22"/>
+          <w:szCs w:val="22"/>
+        </w:rPr>
+        <w:t>The system will verify the information and display a placed order receipt and options to download the receipt, option to track product delivery, option to write a product review, and option to go back to the main customer dashboard (all product view page)</w:t>
+      </w:r>
+    </w:p>
+    <w:p>
+      <w:pPr>
+        <w:pStyle w:val="NormalWeb"/>
+        <w:spacing w:before="0" w:beforeAutospacing="0" w:after="0" w:afterAutospacing="0"/>
+        <w:rPr>
+          <w:rFonts w:asciiTheme="majorHAnsi" w:hAnsiTheme="majorHAnsi" w:cstheme="majorHAnsi"/>
+          <w:sz w:val="22"/>
+          <w:szCs w:val="22"/>
+        </w:rPr>
+      </w:pPr>
+      <w:r>
+        <w:rPr>
+          <w:rFonts w:asciiTheme="majorHAnsi" w:hAnsiTheme="majorHAnsi" w:cstheme="majorHAnsi"/>
+          <w:b/>
+          <w:bCs/>
+          <w:color w:val="000000"/>
+          <w:sz w:val="22"/>
+          <w:szCs w:val="22"/>
+        </w:rPr>
+        <w:t>If the product is out of stock</w:t>
+      </w:r>
+    </w:p>
+    <w:p>
+      <w:pPr>
+        <w:pStyle w:val="NormalWeb"/>
+        <w:numPr>
+          <w:ilvl w:val="0"/>
+          <w:numId w:val="2"/>
+        </w:numPr>
+        <w:spacing w:before="0" w:beforeAutospacing="0" w:after="0" w:afterAutospacing="0"/>
+        <w:textAlignment w:val="baseline"/>
+        <w:rPr>
+          <w:rFonts w:asciiTheme="majorHAnsi" w:hAnsiTheme="majorHAnsi" w:cstheme="majorHAnsi"/>
+          <w:color w:val="000000"/>
+          <w:sz w:val="22"/>
+          <w:szCs w:val="22"/>
+        </w:rPr>
+      </w:pPr>
+      <w:r>
+        <w:rPr>
+          <w:rFonts w:asciiTheme="majorHAnsi" w:hAnsiTheme="majorHAnsi" w:cstheme="majorHAnsi"/>
+          <w:color w:val="000000"/>
+          <w:sz w:val="22"/>
+          <w:szCs w:val="22"/>
+        </w:rPr>
+        <w:t>The system Display an alarm telling the product is out of stock</w:t>
+      </w:r>
+    </w:p>
+    <w:p>
+      <w:pPr>
+        <w:pStyle w:val="NormalWeb"/>
+        <w:numPr>
+          <w:ilvl w:val="0"/>
+          <w:numId w:val="2"/>
+        </w:numPr>
+        <w:spacing w:before="0" w:beforeAutospacing="0" w:after="0" w:afterAutospacing="0"/>
+        <w:textAlignment w:val="baseline"/>
+        <w:rPr>
+          <w:rFonts w:asciiTheme="majorHAnsi" w:hAnsiTheme="majorHAnsi" w:cstheme="majorHAnsi"/>
+          <w:color w:val="000000"/>
+          <w:sz w:val="22"/>
+          <w:szCs w:val="22"/>
+        </w:rPr>
+      </w:pPr>
+      <w:r>
+        <w:rPr>
+          <w:rFonts w:asciiTheme="majorHAnsi" w:hAnsiTheme="majorHAnsi" w:cstheme="majorHAnsi"/>
+          <w:color w:val="000000"/>
+          <w:sz w:val="22"/>
+          <w:szCs w:val="22"/>
+        </w:rPr>
+        <w:t xml:space="preserve">The system </w:t>
+      </w:r>
+      <w:r>
+        <w:rPr>
+          <w:rFonts w:asciiTheme="majorHAnsi" w:hAnsiTheme="majorHAnsi" w:cstheme="majorHAnsi"/>
+          <w:color w:val="000000"/>
+          <w:sz w:val="22"/>
+          <w:szCs w:val="22"/>
+        </w:rPr>
+        <w:t>displays</w:t>
+      </w:r>
+      <w:r>
+        <w:rPr>
+          <w:rFonts w:asciiTheme="majorHAnsi" w:hAnsiTheme="majorHAnsi" w:cstheme="majorHAnsi"/>
+          <w:color w:val="000000"/>
+          <w:sz w:val="22"/>
+          <w:szCs w:val="22"/>
+        </w:rPr>
+        <w:t xml:space="preserve"> other related products and give customer an option to add product to a shopping cart</w:t>
+      </w:r>
+    </w:p>
+    <w:p>
+      <w:pPr>
+        <w:pStyle w:val="NormalWeb"/>
+        <w:numPr>
+          <w:ilvl w:val="0"/>
+          <w:numId w:val="2"/>
+        </w:numPr>
+        <w:spacing w:before="0" w:beforeAutospacing="0" w:after="0" w:afterAutospacing="0"/>
+        <w:textAlignment w:val="baseline"/>
+        <w:rPr>
+          <w:rFonts w:asciiTheme="majorHAnsi" w:hAnsiTheme="majorHAnsi" w:cstheme="majorHAnsi"/>
+          <w:color w:val="000000"/>
+          <w:sz w:val="22"/>
+          <w:szCs w:val="22"/>
+        </w:rPr>
+      </w:pPr>
+      <w:r>
+        <w:rPr>
+          <w:rFonts w:asciiTheme="majorHAnsi" w:hAnsiTheme="majorHAnsi" w:cstheme="majorHAnsi"/>
+          <w:color w:val="000000"/>
+          <w:sz w:val="22"/>
+          <w:szCs w:val="22"/>
+        </w:rPr>
+        <w:t>Customer will decide to add product to the shopping cart or not</w:t>
+      </w:r>
+    </w:p>
+    <w:p>
+      <w:pPr>
+        <w:pStyle w:val="NormalWeb"/>
+        <w:numPr>
+          <w:ilvl w:val="0"/>
+          <w:numId w:val="2"/>
+        </w:numPr>
+        <w:spacing w:before="0" w:beforeAutospacing="0" w:after="0" w:afterAutospacing="0"/>
+        <w:textAlignment w:val="baseline"/>
+        <w:rPr>
+          <w:rFonts w:asciiTheme="majorHAnsi" w:hAnsiTheme="majorHAnsi" w:cstheme="majorHAnsi"/>
+          <w:color w:val="000000"/>
+          <w:sz w:val="22"/>
+          <w:szCs w:val="22"/>
+        </w:rPr>
+      </w:pPr>
+      <w:r>
+        <w:rPr>
+          <w:rFonts w:asciiTheme="majorHAnsi" w:hAnsiTheme="majorHAnsi" w:cstheme="majorHAnsi"/>
+          <w:color w:val="000000"/>
+          <w:sz w:val="22"/>
+          <w:szCs w:val="22"/>
+        </w:rPr>
+        <w:t>The process will continue from number 5 of the main (happy day scenario)</w:t>
+      </w:r>
+    </w:p>
+    <w:p>
+      <w:pPr>
+        <w:pStyle w:val="NormalWeb"/>
+        <w:spacing w:before="0" w:beforeAutospacing="0" w:after="0" w:afterAutospacing="0"/>
+        <w:rPr>
+          <w:rFonts w:asciiTheme="majorHAnsi" w:hAnsiTheme="majorHAnsi" w:cstheme="majorHAnsi"/>
+          <w:sz w:val="22"/>
+          <w:szCs w:val="22"/>
+        </w:rPr>
+      </w:pPr>
+      <w:r>
+        <w:rPr>
+          <w:rFonts w:asciiTheme="majorHAnsi" w:hAnsiTheme="majorHAnsi" w:cstheme="majorHAnsi"/>
+          <w:b/>
+          <w:bCs/>
+          <w:color w:val="000000"/>
+          <w:sz w:val="22"/>
+          <w:szCs w:val="22"/>
+        </w:rPr>
+        <w:t>If the payment information is not correct</w:t>
+      </w:r>
+    </w:p>
+    <w:p>
+      <w:pPr>
+        <w:pStyle w:val="NormalWeb"/>
+        <w:numPr>
+          <w:ilvl w:val="0"/>
+          <w:numId w:val="3"/>
+        </w:numPr>
+        <w:spacing w:before="0" w:beforeAutospacing="0" w:after="0" w:afterAutospacing="0"/>
+        <w:textAlignment w:val="baseline"/>
+        <w:rPr>
+          <w:rFonts w:asciiTheme="majorHAnsi" w:hAnsiTheme="majorHAnsi" w:cstheme="majorHAnsi"/>
+          <w:color w:val="000000"/>
+          <w:sz w:val="22"/>
+          <w:szCs w:val="22"/>
+        </w:rPr>
+      </w:pPr>
+      <w:r>
+        <w:rPr>
+          <w:rFonts w:asciiTheme="majorHAnsi" w:hAnsiTheme="majorHAnsi" w:cstheme="majorHAnsi"/>
+          <w:color w:val="000000"/>
+          <w:sz w:val="22"/>
+          <w:szCs w:val="22"/>
+        </w:rPr>
+        <w:t>The system will display incorrect payment information alert message </w:t>
+      </w:r>
+    </w:p>
+    <w:p>
+      <w:pPr>
+        <w:pStyle w:val="NormalWeb"/>
+        <w:numPr>
+          <w:ilvl w:val="0"/>
+          <w:numId w:val="3"/>
+        </w:numPr>
+        <w:spacing w:before="0" w:beforeAutospacing="0" w:after="0" w:afterAutospacing="0"/>
+        <w:textAlignment w:val="baseline"/>
+        <w:rPr>
+          <w:rFonts w:asciiTheme="majorHAnsi" w:hAnsiTheme="majorHAnsi" w:cstheme="majorHAnsi"/>
+          <w:color w:val="000000"/>
+          <w:sz w:val="22"/>
+          <w:szCs w:val="22"/>
+        </w:rPr>
+      </w:pPr>
+      <w:r>
+        <w:rPr>
+          <w:rFonts w:asciiTheme="majorHAnsi" w:hAnsiTheme="majorHAnsi" w:cstheme="majorHAnsi"/>
+          <w:color w:val="000000"/>
+          <w:sz w:val="22"/>
+          <w:szCs w:val="22"/>
+        </w:rPr>
+        <w:t>The system will display a form to the customer to fell his/her bank information again</w:t>
+      </w:r>
+    </w:p>
+    <w:p>
+      <w:pPr>
+        <w:pStyle w:val="NormalWeb"/>
+        <w:numPr>
+          <w:ilvl w:val="0"/>
+          <w:numId w:val="3"/>
+        </w:numPr>
+        <w:spacing w:before="0" w:beforeAutospacing="0" w:after="0" w:afterAutospacing="0"/>
+        <w:textAlignment w:val="baseline"/>
+        <w:rPr>
+          <w:rFonts w:asciiTheme="majorHAnsi" w:hAnsiTheme="majorHAnsi" w:cstheme="majorHAnsi"/>
+          <w:color w:val="000000"/>
+          <w:sz w:val="22"/>
+          <w:szCs w:val="22"/>
+        </w:rPr>
+      </w:pPr>
+      <w:r>
+        <w:rPr>
+          <w:rFonts w:asciiTheme="majorHAnsi" w:hAnsiTheme="majorHAnsi" w:cstheme="majorHAnsi"/>
+          <w:color w:val="000000"/>
+          <w:sz w:val="22"/>
+          <w:szCs w:val="22"/>
+        </w:rPr>
+        <w:t>The customer will put card information and submit</w:t>
+      </w:r>
+    </w:p>
+    <w:p>
+      <w:pPr>
+        <w:pStyle w:val="NormalWeb"/>
+        <w:numPr>
+          <w:ilvl w:val="0"/>
+          <w:numId w:val="3"/>
+        </w:numPr>
+        <w:spacing w:before="0" w:beforeAutospacing="0" w:after="0" w:afterAutospacing="0"/>
+        <w:textAlignment w:val="baseline"/>
+        <w:rPr>
+          <w:rFonts w:asciiTheme="majorHAnsi" w:hAnsiTheme="majorHAnsi" w:cstheme="majorHAnsi"/>
+          <w:color w:val="000000"/>
+          <w:sz w:val="22"/>
+          <w:szCs w:val="22"/>
+        </w:rPr>
+      </w:pPr>
+      <w:r>
+        <w:rPr>
+          <w:rFonts w:asciiTheme="majorHAnsi" w:hAnsiTheme="majorHAnsi" w:cstheme="majorHAnsi"/>
+          <w:color w:val="000000"/>
+          <w:sz w:val="22"/>
+          <w:szCs w:val="22"/>
+        </w:rPr>
+        <w:t>The process will continue from number 7 of the main scenario (happy day scenario)</w:t>
+      </w:r>
+    </w:p>
+    <w:p>
+      <w:pPr>
+        <w:pStyle w:val="NormalWeb"/>
+        <w:spacing w:before="0" w:beforeAutospacing="0" w:after="0" w:afterAutospacing="0"/>
+        <w:rPr>
+          <w:rFonts w:asciiTheme="majorHAnsi" w:hAnsiTheme="majorHAnsi" w:cstheme="majorHAnsi"/>
+          <w:sz w:val="22"/>
+          <w:szCs w:val="22"/>
+        </w:rPr>
+      </w:pPr>
+      <w:r>
+        <w:rPr>
+          <w:rFonts w:asciiTheme="majorHAnsi" w:hAnsiTheme="majorHAnsi" w:cstheme="majorHAnsi"/>
+          <w:b/>
+          <w:bCs/>
+          <w:color w:val="000000"/>
+          <w:sz w:val="22"/>
+          <w:szCs w:val="22"/>
+        </w:rPr>
+        <w:t>If the address information is incorrect or missing</w:t>
+      </w:r>
+    </w:p>
+    <w:p>
+      <w:pPr>
+        <w:pStyle w:val="NormalWeb"/>
+        <w:numPr>
+          <w:ilvl w:val="0"/>
+          <w:numId w:val="4"/>
+        </w:numPr>
+        <w:spacing w:before="0" w:beforeAutospacing="0" w:after="0" w:afterAutospacing="0"/>
+        <w:textAlignment w:val="baseline"/>
+        <w:rPr>
+          <w:rFonts w:asciiTheme="majorHAnsi" w:hAnsiTheme="majorHAnsi" w:cstheme="majorHAnsi"/>
+          <w:color w:val="000000"/>
+          <w:sz w:val="22"/>
+          <w:szCs w:val="22"/>
+        </w:rPr>
+      </w:pPr>
+      <w:r>
+        <w:rPr>
+          <w:rFonts w:asciiTheme="majorHAnsi" w:hAnsiTheme="majorHAnsi" w:cstheme="majorHAnsi"/>
+          <w:color w:val="000000"/>
+          <w:sz w:val="22"/>
+          <w:szCs w:val="22"/>
+        </w:rPr>
+        <w:t xml:space="preserve">The system will display incorrect address information alert message if the user </w:t>
+      </w:r>
+      <w:r>
+        <w:rPr>
+          <w:rFonts w:asciiTheme="majorHAnsi" w:hAnsiTheme="majorHAnsi" w:cstheme="majorHAnsi"/>
+          <w:color w:val="000000"/>
+          <w:sz w:val="22"/>
+          <w:szCs w:val="22"/>
+        </w:rPr>
+        <w:t>provides</w:t>
+      </w:r>
+      <w:r>
+        <w:rPr>
+          <w:rFonts w:asciiTheme="majorHAnsi" w:hAnsiTheme="majorHAnsi" w:cstheme="majorHAnsi"/>
+          <w:color w:val="000000"/>
+          <w:sz w:val="22"/>
+          <w:szCs w:val="22"/>
+        </w:rPr>
+        <w:t xml:space="preserve"> incorrect address information</w:t>
+      </w:r>
+    </w:p>
+    <w:p>
+      <w:pPr>
+        <w:pStyle w:val="NormalWeb"/>
+        <w:numPr>
+          <w:ilvl w:val="0"/>
+          <w:numId w:val="4"/>
+        </w:numPr>
+        <w:spacing w:before="0" w:beforeAutospacing="0" w:after="0" w:afterAutospacing="0"/>
+        <w:textAlignment w:val="baseline"/>
+        <w:rPr>
+          <w:rFonts w:asciiTheme="majorHAnsi" w:hAnsiTheme="majorHAnsi" w:cstheme="majorHAnsi"/>
+          <w:color w:val="000000"/>
+          <w:sz w:val="22"/>
+          <w:szCs w:val="22"/>
+        </w:rPr>
+      </w:pPr>
+      <w:r>
+        <w:rPr>
+          <w:rFonts w:asciiTheme="majorHAnsi" w:hAnsiTheme="majorHAnsi" w:cstheme="majorHAnsi"/>
+          <w:color w:val="000000"/>
+          <w:sz w:val="22"/>
+          <w:szCs w:val="22"/>
+        </w:rPr>
+        <w:t>The system will display you need to provide address information if the user didn't provide and address information</w:t>
+      </w:r>
+    </w:p>
+    <w:p>
+      <w:pPr>
+        <w:pStyle w:val="NormalWeb"/>
+        <w:numPr>
+          <w:ilvl w:val="0"/>
+          <w:numId w:val="4"/>
+        </w:numPr>
+        <w:spacing w:before="0" w:beforeAutospacing="0" w:after="0" w:afterAutospacing="0"/>
+        <w:textAlignment w:val="baseline"/>
+        <w:rPr>
+          <w:rFonts w:asciiTheme="majorHAnsi" w:hAnsiTheme="majorHAnsi" w:cstheme="majorHAnsi"/>
+          <w:color w:val="000000"/>
+          <w:sz w:val="22"/>
+          <w:szCs w:val="22"/>
+        </w:rPr>
+      </w:pPr>
+      <w:r>
+        <w:rPr>
+          <w:rFonts w:asciiTheme="majorHAnsi" w:hAnsiTheme="majorHAnsi" w:cstheme="majorHAnsi"/>
+          <w:color w:val="000000"/>
+          <w:sz w:val="22"/>
+          <w:szCs w:val="22"/>
+        </w:rPr>
+        <w:t>The system will display the form again</w:t>
+      </w:r>
+    </w:p>
+    <w:p>
+      <w:pPr>
+        <w:pStyle w:val="NormalWeb"/>
+        <w:numPr>
+          <w:ilvl w:val="0"/>
+          <w:numId w:val="4"/>
+        </w:numPr>
+        <w:spacing w:before="0" w:beforeAutospacing="0" w:after="0" w:afterAutospacing="0"/>
+        <w:textAlignment w:val="baseline"/>
+        <w:rPr>
+          <w:rFonts w:asciiTheme="majorHAnsi" w:hAnsiTheme="majorHAnsi" w:cstheme="majorHAnsi"/>
+          <w:color w:val="000000"/>
+          <w:sz w:val="22"/>
+          <w:szCs w:val="22"/>
+        </w:rPr>
+      </w:pPr>
+      <w:r>
+        <w:rPr>
+          <w:rFonts w:asciiTheme="majorHAnsi" w:hAnsiTheme="majorHAnsi" w:cstheme="majorHAnsi"/>
+          <w:color w:val="000000"/>
+          <w:sz w:val="22"/>
+          <w:szCs w:val="22"/>
+        </w:rPr>
+        <w:t>The customer will provide required information</w:t>
+      </w:r>
+    </w:p>
+    <w:p>
+      <w:pPr>
+        <w:pStyle w:val="NormalWeb"/>
+        <w:numPr>
+          <w:ilvl w:val="0"/>
+          <w:numId w:val="4"/>
+        </w:numPr>
+        <w:spacing w:before="0" w:beforeAutospacing="0" w:after="0" w:afterAutospacing="0"/>
+        <w:textAlignment w:val="baseline"/>
+        <w:rPr>
+          <w:rFonts w:asciiTheme="majorHAnsi" w:hAnsiTheme="majorHAnsi" w:cstheme="majorHAnsi"/>
+          <w:color w:val="000000"/>
+          <w:sz w:val="22"/>
+          <w:szCs w:val="22"/>
+        </w:rPr>
+      </w:pPr>
+      <w:r>
+        <w:rPr>
+          <w:rFonts w:asciiTheme="majorHAnsi" w:hAnsiTheme="majorHAnsi" w:cstheme="majorHAnsi"/>
+          <w:color w:val="000000"/>
+          <w:sz w:val="22"/>
+          <w:szCs w:val="22"/>
+        </w:rPr>
+        <w:t>The process will continue from number 9 of the main scenario (happy day scenario)</w:t>
+      </w:r>
+    </w:p>
+    <w:p>
+      <w:pPr>
+        <w:pStyle w:val="NoSpacing"/>
+        <w:rPr>
+          <w:rFonts w:asciiTheme="majorHAnsi" w:hAnsiTheme="majorHAnsi" w:cstheme="majorHAnsi"/>
+        </w:rPr>
+      </w:pPr>
+      <w:r>
+        <w:rPr>
+          <w:rFonts w:asciiTheme="majorHAnsi" w:hAnsiTheme="majorHAnsi" w:cstheme="majorHAnsi"/>
+          <w:b/>
+          <w:bCs/>
         </w:rPr>
         <w:br/>
-        <w:t>add product:</w:t>
-      </w:r>
-      <w:bookmarkStart w:id="0" w:name="_GoBack"/>
-      <w:bookmarkEnd w:id="0"/>
+      </w:r>
+      <w:r>
+        <w:rPr>
+          <w:rFonts w:asciiTheme="majorHAnsi" w:eastAsia="Times New Roman" w:hAnsiTheme="majorHAnsi" w:cstheme="majorHAnsi"/>
+          <w:b/>
+          <w:bCs/>
+          <w:color w:val="000000"/>
+        </w:rPr>
+        <w:t>A</w:t>
+      </w:r>
+      <w:r>
+        <w:rPr>
+          <w:rFonts w:asciiTheme="majorHAnsi" w:eastAsia="Times New Roman" w:hAnsiTheme="majorHAnsi" w:cstheme="majorHAnsi"/>
+          <w:b/>
+          <w:bCs/>
+          <w:color w:val="000000"/>
+        </w:rPr>
+        <w:t>dd product:</w:t>
+      </w:r>
     </w:p>
     <w:p>
       <w:pPr>
         <w:pStyle w:val="NoSpacing"/>
-        <w:rPr>
-          <w:rFonts w:ascii="Times New Roman" w:hAnsi="Times New Roman" w:cs="Times New Roman"/>
-          <w:sz w:val="18"/>
-          <w:szCs w:val="18"/>
-        </w:rPr>
-      </w:pPr>
+        <w:ind w:left="720"/>
+        <w:rPr>
+          <w:rFonts w:asciiTheme="majorHAnsi" w:hAnsiTheme="majorHAnsi" w:cstheme="majorHAnsi"/>
+        </w:rPr>
+      </w:pPr>
+      <w:r>
+        <w:rPr>
+          <w:rFonts w:asciiTheme="majorHAnsi" w:hAnsiTheme="majorHAnsi" w:cstheme="majorHAnsi"/>
+        </w:rPr>
+        <w:t>1. Seller logs in the system</w:t>
+      </w:r>
     </w:p>
     <w:p>
       <w:pPr>
         <w:pStyle w:val="NoSpacing"/>
-        <w:rPr>
-          <w:rFonts w:ascii="Times New Roman" w:hAnsi="Times New Roman" w:cs="Times New Roman"/>
-          <w:sz w:val="18"/>
-          <w:szCs w:val="18"/>
-        </w:rPr>
-      </w:pPr>
-      <w:r>
-        <w:rPr>
-          <w:rFonts w:ascii="Times New Roman" w:hAnsi="Times New Roman" w:cs="Times New Roman"/>
-          <w:sz w:val="18"/>
-          <w:szCs w:val="18"/>
-        </w:rPr>
-        <w:t>1. Seller logs in the system</w:t>
+        <w:ind w:left="720"/>
+        <w:rPr>
+          <w:rFonts w:asciiTheme="majorHAnsi" w:hAnsiTheme="majorHAnsi" w:cstheme="majorHAnsi"/>
+        </w:rPr>
+      </w:pPr>
+      <w:r>
+        <w:rPr>
+          <w:rFonts w:asciiTheme="majorHAnsi" w:hAnsiTheme="majorHAnsi" w:cstheme="majorHAnsi"/>
+        </w:rPr>
+        <w:t>2. System shows all seller products and an option to add product.</w:t>
       </w:r>
     </w:p>
     <w:p>
       <w:pPr>
         <w:pStyle w:val="NoSpacing"/>
-        <w:rPr>
-          <w:rFonts w:ascii="Times New Roman" w:hAnsi="Times New Roman" w:cs="Times New Roman"/>
-          <w:sz w:val="18"/>
-          <w:szCs w:val="18"/>
-        </w:rPr>
-      </w:pPr>
-      <w:r>
-        <w:rPr>
-          <w:rFonts w:ascii="Times New Roman" w:hAnsi="Times New Roman" w:cs="Times New Roman"/>
-          <w:sz w:val="18"/>
-          <w:szCs w:val="18"/>
-        </w:rPr>
-        <w:t>2. System shows all seller products and an option to add product.</w:t>
+        <w:ind w:left="720"/>
+        <w:rPr>
+          <w:rFonts w:asciiTheme="majorHAnsi" w:hAnsiTheme="majorHAnsi" w:cstheme="majorHAnsi"/>
+        </w:rPr>
+      </w:pPr>
+      <w:r>
+        <w:rPr>
+          <w:rFonts w:asciiTheme="majorHAnsi" w:hAnsiTheme="majorHAnsi" w:cstheme="majorHAnsi"/>
+        </w:rPr>
+        <w:t>3. Seller chooses to add product.</w:t>
       </w:r>
     </w:p>
     <w:p>
       <w:pPr>
         <w:pStyle w:val="NoSpacing"/>
-        <w:rPr>
-          <w:rFonts w:ascii="Times New Roman" w:hAnsi="Times New Roman" w:cs="Times New Roman"/>
-          <w:sz w:val="18"/>
-          <w:szCs w:val="18"/>
-        </w:rPr>
-      </w:pPr>
-      <w:r>
-        <w:rPr>
-          <w:rFonts w:ascii="Times New Roman" w:hAnsi="Times New Roman" w:cs="Times New Roman"/>
-          <w:sz w:val="18"/>
-          <w:szCs w:val="18"/>
-        </w:rPr>
-        <w:t>3. Seller chooses to add product.</w:t>
+        <w:ind w:left="720"/>
+        <w:rPr>
+          <w:rFonts w:asciiTheme="majorHAnsi" w:hAnsiTheme="majorHAnsi" w:cstheme="majorHAnsi"/>
+        </w:rPr>
+      </w:pPr>
+      <w:r>
+        <w:rPr>
+          <w:rFonts w:asciiTheme="majorHAnsi" w:hAnsiTheme="majorHAnsi" w:cstheme="majorHAnsi"/>
+        </w:rPr>
+        <w:t xml:space="preserve">4. System displays new product </w:t>
+      </w:r>
+      <w:r>
+        <w:rPr>
+          <w:rFonts w:asciiTheme="majorHAnsi" w:hAnsiTheme="majorHAnsi" w:cstheme="majorHAnsi"/>
+        </w:rPr>
+        <w:t>form.</w:t>
       </w:r>
     </w:p>
     <w:p>
       <w:pPr>
         <w:pStyle w:val="NoSpacing"/>
-        <w:rPr>
-          <w:rFonts w:ascii="Times New Roman" w:hAnsi="Times New Roman" w:cs="Times New Roman"/>
-          <w:sz w:val="18"/>
-          <w:szCs w:val="18"/>
-        </w:rPr>
-      </w:pPr>
-      <w:r>
-        <w:rPr>
-          <w:rFonts w:ascii="Times New Roman" w:hAnsi="Times New Roman" w:cs="Times New Roman"/>
-          <w:sz w:val="18"/>
-          <w:szCs w:val="18"/>
-        </w:rPr>
-        <w:t xml:space="preserve">4. System displays new product </w:t>
+        <w:ind w:left="720"/>
+        <w:rPr>
+          <w:rFonts w:asciiTheme="majorHAnsi" w:hAnsiTheme="majorHAnsi" w:cstheme="majorHAnsi"/>
+        </w:rPr>
+      </w:pPr>
+      <w:r>
+        <w:rPr>
+          <w:rFonts w:asciiTheme="majorHAnsi" w:hAnsiTheme="majorHAnsi" w:cstheme="majorHAnsi"/>
+        </w:rPr>
+        <w:t xml:space="preserve">5. Seller enters product name, description, quantity, images, and price, and submits </w:t>
       </w:r>
       <w:proofErr w:type="gramStart"/>
       <w:r>
         <w:rPr>
-          <w:rFonts w:ascii="Times New Roman" w:hAnsi="Times New Roman" w:cs="Times New Roman"/>
-          <w:sz w:val="18"/>
-          <w:szCs w:val="18"/>
-        </w:rPr>
-        <w:t>form .</w:t>
+          <w:rFonts w:asciiTheme="majorHAnsi" w:hAnsiTheme="majorHAnsi" w:cstheme="majorHAnsi"/>
+        </w:rPr>
+        <w:t>it .</w:t>
       </w:r>
       <w:proofErr w:type="gramEnd"/>
     </w:p>
     <w:p>
       <w:pPr>
         <w:pStyle w:val="NoSpacing"/>
-        <w:rPr>
-          <w:rFonts w:ascii="Times New Roman" w:hAnsi="Times New Roman" w:cs="Times New Roman"/>
-          <w:sz w:val="18"/>
-          <w:szCs w:val="18"/>
-        </w:rPr>
-      </w:pPr>
-      <w:r>
-        <w:rPr>
-          <w:rFonts w:ascii="Times New Roman" w:hAnsi="Times New Roman" w:cs="Times New Roman"/>
-          <w:sz w:val="18"/>
-          <w:szCs w:val="18"/>
-        </w:rPr>
-        <w:t xml:space="preserve">5. Seller enters product name, description, quantity, images, and price, and submits </w:t>
-      </w:r>
-      <w:proofErr w:type="gramStart"/>
-      <w:r>
-        <w:rPr>
-          <w:rFonts w:ascii="Times New Roman" w:hAnsi="Times New Roman" w:cs="Times New Roman"/>
-          <w:sz w:val="18"/>
-          <w:szCs w:val="18"/>
-        </w:rPr>
-        <w:t>it .</w:t>
-      </w:r>
-      <w:proofErr w:type="gramEnd"/>
+        <w:ind w:left="720"/>
+        <w:rPr>
+          <w:rFonts w:asciiTheme="majorHAnsi" w:hAnsiTheme="majorHAnsi" w:cstheme="majorHAnsi"/>
+        </w:rPr>
+      </w:pPr>
+      <w:r>
+        <w:rPr>
+          <w:rFonts w:asciiTheme="majorHAnsi" w:hAnsiTheme="majorHAnsi" w:cstheme="majorHAnsi"/>
+        </w:rPr>
+        <w:t xml:space="preserve">6. System displays a success message of adding a </w:t>
+      </w:r>
+      <w:r>
+        <w:rPr>
+          <w:rFonts w:asciiTheme="majorHAnsi" w:hAnsiTheme="majorHAnsi" w:cstheme="majorHAnsi"/>
+        </w:rPr>
+        <w:t>product.</w:t>
+      </w:r>
     </w:p>
     <w:p>
       <w:pPr>
         <w:pStyle w:val="NoSpacing"/>
-        <w:rPr>
-          <w:rFonts w:ascii="Times New Roman" w:hAnsi="Times New Roman" w:cs="Times New Roman"/>
-          <w:sz w:val="18"/>
-          <w:szCs w:val="18"/>
-        </w:rPr>
-      </w:pPr>
-      <w:r>
-        <w:rPr>
-          <w:rFonts w:ascii="Times New Roman" w:hAnsi="Times New Roman" w:cs="Times New Roman"/>
-          <w:sz w:val="18"/>
-          <w:szCs w:val="18"/>
-        </w:rPr>
-        <w:t xml:space="preserve">6. System displays a success message of adding a </w:t>
-      </w:r>
-      <w:proofErr w:type="gramStart"/>
-      <w:r>
-        <w:rPr>
-          <w:rFonts w:ascii="Times New Roman" w:hAnsi="Times New Roman" w:cs="Times New Roman"/>
-          <w:sz w:val="18"/>
-          <w:szCs w:val="18"/>
-        </w:rPr>
-        <w:t>product .</w:t>
-      </w:r>
-      <w:proofErr w:type="gramEnd"/>
+        <w:ind w:left="720"/>
+        <w:rPr>
+          <w:rFonts w:asciiTheme="majorHAnsi" w:hAnsiTheme="majorHAnsi" w:cstheme="majorHAnsi"/>
+        </w:rPr>
+      </w:pPr>
+      <w:r>
+        <w:rPr>
+          <w:rFonts w:asciiTheme="majorHAnsi" w:hAnsiTheme="majorHAnsi" w:cstheme="majorHAnsi"/>
+        </w:rPr>
+        <w:t>7. System goes back to point #2.</w:t>
+      </w:r>
     </w:p>
     <w:p>
       <w:pPr>
         <w:pStyle w:val="NoSpacing"/>
         <w:rPr>
-          <w:rFonts w:ascii="Times New Roman" w:hAnsi="Times New Roman" w:cs="Times New Roman"/>
-          <w:sz w:val="18"/>
-          <w:szCs w:val="18"/>
-        </w:rPr>
-      </w:pPr>
-      <w:r>
-        <w:rPr>
-          <w:rFonts w:ascii="Times New Roman" w:hAnsi="Times New Roman" w:cs="Times New Roman"/>
-          <w:sz w:val="18"/>
-          <w:szCs w:val="18"/>
-        </w:rPr>
-        <w:t>7. System goes back to point #2.</w:t>
+          <w:rFonts w:asciiTheme="majorHAnsi" w:hAnsiTheme="majorHAnsi" w:cstheme="majorHAnsi"/>
+        </w:rPr>
+      </w:pPr>
+      <w:r>
+        <w:rPr>
+          <w:rFonts w:asciiTheme="majorHAnsi" w:hAnsiTheme="majorHAnsi" w:cstheme="majorHAnsi"/>
+          <w:b/>
+        </w:rPr>
+        <w:t xml:space="preserve">If seller enters wrong data in the form </w:t>
+      </w:r>
+      <w:r>
+        <w:rPr>
+          <w:rFonts w:asciiTheme="majorHAnsi" w:hAnsiTheme="majorHAnsi" w:cstheme="majorHAnsi"/>
+          <w:b/>
+        </w:rPr>
+        <w:t>fields:</w:t>
       </w:r>
     </w:p>
     <w:p>
       <w:pPr>
         <w:pStyle w:val="NoSpacing"/>
-      </w:pPr>
-      <w:r>
-        <w:rPr>
-          <w:bCs/>
-        </w:rPr>
-        <w:t xml:space="preserve">If seller enters wrong data in the form </w:t>
-      </w:r>
-      <w:proofErr w:type="gramStart"/>
-      <w:r>
-        <w:rPr>
-          <w:bCs/>
-        </w:rPr>
-        <w:t xml:space="preserve">fields </w:t>
-      </w:r>
-      <w:r>
-        <w:t> </w:t>
-      </w:r>
-      <w:r>
-        <w:rPr>
-          <w:bCs/>
-        </w:rPr>
-        <w:t>:</w:t>
-      </w:r>
-      <w:proofErr w:type="gramEnd"/>
+        <w:ind w:left="720"/>
+        <w:rPr>
+          <w:rFonts w:asciiTheme="majorHAnsi" w:hAnsiTheme="majorHAnsi" w:cstheme="majorHAnsi"/>
+        </w:rPr>
+      </w:pPr>
+      <w:r>
+        <w:rPr>
+          <w:rFonts w:asciiTheme="majorHAnsi" w:hAnsiTheme="majorHAnsi" w:cstheme="majorHAnsi"/>
+        </w:rPr>
+        <w:t>6. System displays error message above each required field.</w:t>
+      </w:r>
     </w:p>
     <w:p>
       <w:pPr>
         <w:pStyle w:val="NoSpacing"/>
-        <w:rPr>
-          <w:rFonts w:ascii="Times New Roman" w:hAnsi="Times New Roman" w:cs="Times New Roman"/>
-          <w:sz w:val="18"/>
-          <w:szCs w:val="18"/>
-        </w:rPr>
-      </w:pPr>
-      <w:r>
-        <w:rPr>
-          <w:rFonts w:ascii="Times New Roman" w:hAnsi="Times New Roman" w:cs="Times New Roman"/>
-          <w:sz w:val="18"/>
-          <w:szCs w:val="18"/>
-        </w:rPr>
-        <w:t>6. System displays error message above each required field.</w:t>
+        <w:ind w:left="720"/>
+        <w:rPr>
+          <w:rFonts w:asciiTheme="majorHAnsi" w:hAnsiTheme="majorHAnsi" w:cstheme="majorHAnsi"/>
+        </w:rPr>
+      </w:pPr>
+      <w:r>
+        <w:rPr>
+          <w:rFonts w:asciiTheme="majorHAnsi" w:hAnsiTheme="majorHAnsi" w:cstheme="majorHAnsi"/>
+        </w:rPr>
+        <w:t>7. Seller corrects info and submits again.</w:t>
       </w:r>
     </w:p>
     <w:p>
       <w:pPr>
         <w:pStyle w:val="NoSpacing"/>
-        <w:rPr>
-          <w:rFonts w:ascii="Times New Roman" w:hAnsi="Times New Roman" w:cs="Times New Roman"/>
-          <w:sz w:val="18"/>
-          <w:szCs w:val="18"/>
-        </w:rPr>
-      </w:pPr>
-      <w:r>
-        <w:rPr>
-          <w:rFonts w:ascii="Times New Roman" w:hAnsi="Times New Roman" w:cs="Times New Roman"/>
-          <w:sz w:val="18"/>
-          <w:szCs w:val="18"/>
+        <w:ind w:left="720"/>
+        <w:rPr>
+          <w:rFonts w:asciiTheme="majorHAnsi" w:hAnsiTheme="majorHAnsi" w:cstheme="majorHAnsi"/>
+        </w:rPr>
+      </w:pPr>
+      <w:r>
+        <w:rPr>
+          <w:rFonts w:asciiTheme="majorHAnsi" w:hAnsiTheme="majorHAnsi" w:cstheme="majorHAnsi"/>
+        </w:rPr>
+        <w:t>8. system displays success message of adding a product.</w:t>
+      </w:r>
+    </w:p>
+    <w:p>
+      <w:pPr>
+        <w:pStyle w:val="NoSpacing"/>
+        <w:ind w:left="720"/>
+        <w:rPr>
+          <w:rFonts w:asciiTheme="majorHAnsi" w:hAnsiTheme="majorHAnsi" w:cstheme="majorHAnsi"/>
+        </w:rPr>
+      </w:pPr>
+      <w:r>
+        <w:rPr>
+          <w:rFonts w:asciiTheme="majorHAnsi" w:hAnsiTheme="majorHAnsi" w:cstheme="majorHAnsi"/>
+        </w:rPr>
+        <w:t>9. System goes back to point #2.</w:t>
+      </w:r>
+    </w:p>
+    <w:p>
+      <w:pPr>
+        <w:pStyle w:val="NoSpacing"/>
+        <w:rPr>
+          <w:rFonts w:asciiTheme="majorHAnsi" w:hAnsiTheme="majorHAnsi" w:cstheme="majorHAnsi"/>
+          <w:b/>
+        </w:rPr>
+      </w:pPr>
+      <w:r>
+        <w:rPr>
+          <w:rFonts w:asciiTheme="majorHAnsi" w:hAnsiTheme="majorHAnsi" w:cstheme="majorHAnsi"/>
+          <w:b/>
+        </w:rPr>
+        <w:t xml:space="preserve">If product is a duplicate for the same </w:t>
+      </w:r>
+      <w:r>
+        <w:rPr>
+          <w:rFonts w:asciiTheme="majorHAnsi" w:hAnsiTheme="majorHAnsi" w:cstheme="majorHAnsi"/>
+          <w:b/>
+        </w:rPr>
+        <w:t>seller:</w:t>
+      </w:r>
+    </w:p>
+    <w:p>
+      <w:pPr>
+        <w:pStyle w:val="NoSpacing"/>
+        <w:ind w:left="720"/>
+        <w:rPr>
+          <w:rFonts w:asciiTheme="majorHAnsi" w:hAnsiTheme="majorHAnsi" w:cstheme="majorHAnsi"/>
+        </w:rPr>
+      </w:pPr>
+      <w:r>
+        <w:rPr>
+          <w:rFonts w:asciiTheme="majorHAnsi" w:hAnsiTheme="majorHAnsi" w:cstheme="majorHAnsi"/>
+        </w:rPr>
+        <w:lastRenderedPageBreak/>
+        <w:t>6. System displays message mentioning this is a duplicate product.</w:t>
+      </w:r>
+    </w:p>
+    <w:p>
+      <w:pPr>
+        <w:pStyle w:val="NoSpacing"/>
+        <w:ind w:left="720"/>
+        <w:rPr>
+          <w:rFonts w:asciiTheme="majorHAnsi" w:hAnsiTheme="majorHAnsi" w:cstheme="majorHAnsi"/>
+        </w:rPr>
+      </w:pPr>
+      <w:r>
+        <w:rPr>
+          <w:rFonts w:asciiTheme="majorHAnsi" w:hAnsiTheme="majorHAnsi" w:cstheme="majorHAnsi"/>
         </w:rPr>
         <w:t>7. Seller corrects info and submits again.</w:t>
       </w:r>
@@ -266,17 +1056,14 @@
     <w:p>
       <w:pPr>
         <w:pStyle w:val="NoSpacing"/>
-        <w:rPr>
-          <w:rFonts w:ascii="Times New Roman" w:hAnsi="Times New Roman" w:cs="Times New Roman"/>
-          <w:sz w:val="18"/>
-          <w:szCs w:val="18"/>
-        </w:rPr>
-      </w:pPr>
-      <w:r>
-        <w:rPr>
-          <w:rFonts w:ascii="Times New Roman" w:hAnsi="Times New Roman" w:cs="Times New Roman"/>
-          <w:sz w:val="18"/>
-          <w:szCs w:val="18"/>
+        <w:ind w:left="720"/>
+        <w:rPr>
+          <w:rFonts w:asciiTheme="majorHAnsi" w:hAnsiTheme="majorHAnsi" w:cstheme="majorHAnsi"/>
+        </w:rPr>
+      </w:pPr>
+      <w:r>
+        <w:rPr>
+          <w:rFonts w:asciiTheme="majorHAnsi" w:hAnsiTheme="majorHAnsi" w:cstheme="majorHAnsi"/>
         </w:rPr>
         <w:t>8. system displays success message of adding a product.</w:t>
       </w:r>
@@ -284,17 +1071,14 @@
     <w:p>
       <w:pPr>
         <w:pStyle w:val="NoSpacing"/>
-        <w:rPr>
-          <w:rFonts w:ascii="Times New Roman" w:hAnsi="Times New Roman" w:cs="Times New Roman"/>
-          <w:sz w:val="18"/>
-          <w:szCs w:val="18"/>
-        </w:rPr>
-      </w:pPr>
-      <w:r>
-        <w:rPr>
-          <w:rFonts w:ascii="Times New Roman" w:hAnsi="Times New Roman" w:cs="Times New Roman"/>
-          <w:sz w:val="18"/>
-          <w:szCs w:val="18"/>
+        <w:ind w:left="720"/>
+        <w:rPr>
+          <w:rFonts w:asciiTheme="majorHAnsi" w:hAnsiTheme="majorHAnsi" w:cstheme="majorHAnsi"/>
+        </w:rPr>
+      </w:pPr>
+      <w:r>
+        <w:rPr>
+          <w:rFonts w:asciiTheme="majorHAnsi" w:hAnsiTheme="majorHAnsi" w:cstheme="majorHAnsi"/>
         </w:rPr>
         <w:t>9. System goes back to point #2.</w:t>
       </w:r>
@@ -302,106 +1086,9 @@
     <w:p>
       <w:pPr>
         <w:pStyle w:val="NoSpacing"/>
-      </w:pPr>
-      <w:r>
-        <w:rPr>
-          <w:bCs/>
-        </w:rPr>
-        <w:t xml:space="preserve">If product is a duplicate for the same </w:t>
-      </w:r>
-      <w:proofErr w:type="gramStart"/>
-      <w:r>
-        <w:rPr>
-          <w:bCs/>
-        </w:rPr>
-        <w:t xml:space="preserve">seller </w:t>
-      </w:r>
-      <w:r>
-        <w:t> </w:t>
-      </w:r>
-      <w:r>
-        <w:rPr>
-          <w:bCs/>
-        </w:rPr>
-        <w:t>:</w:t>
-      </w:r>
-      <w:proofErr w:type="gramEnd"/>
-    </w:p>
-    <w:p>
-      <w:pPr>
-        <w:pStyle w:val="NoSpacing"/>
-        <w:rPr>
-          <w:rFonts w:ascii="Times New Roman" w:hAnsi="Times New Roman" w:cs="Times New Roman"/>
-          <w:sz w:val="18"/>
-          <w:szCs w:val="18"/>
-        </w:rPr>
-      </w:pPr>
-      <w:r>
-        <w:rPr>
-          <w:rFonts w:ascii="Times New Roman" w:hAnsi="Times New Roman" w:cs="Times New Roman"/>
-          <w:sz w:val="18"/>
-          <w:szCs w:val="18"/>
-        </w:rPr>
-        <w:t>6. System displays message mentioning this is a duplicate product.</w:t>
-      </w:r>
-    </w:p>
-    <w:p>
-      <w:pPr>
-        <w:pStyle w:val="NoSpacing"/>
-        <w:rPr>
-          <w:rFonts w:ascii="Times New Roman" w:hAnsi="Times New Roman" w:cs="Times New Roman"/>
-          <w:sz w:val="18"/>
-          <w:szCs w:val="18"/>
-        </w:rPr>
-      </w:pPr>
-      <w:r>
-        <w:rPr>
-          <w:rFonts w:ascii="Times New Roman" w:hAnsi="Times New Roman" w:cs="Times New Roman"/>
-          <w:sz w:val="18"/>
-          <w:szCs w:val="18"/>
-        </w:rPr>
-        <w:t>7. Seller corrects info and submits again.</w:t>
-      </w:r>
-    </w:p>
-    <w:p>
-      <w:pPr>
-        <w:pStyle w:val="NoSpacing"/>
-        <w:rPr>
-          <w:rFonts w:ascii="Times New Roman" w:hAnsi="Times New Roman" w:cs="Times New Roman"/>
-          <w:sz w:val="18"/>
-          <w:szCs w:val="18"/>
-        </w:rPr>
-      </w:pPr>
-      <w:r>
-        <w:rPr>
-          <w:rFonts w:ascii="Times New Roman" w:hAnsi="Times New Roman" w:cs="Times New Roman"/>
-          <w:sz w:val="18"/>
-          <w:szCs w:val="18"/>
-        </w:rPr>
-        <w:t>8. system displays success message of adding a product.</w:t>
-      </w:r>
-    </w:p>
-    <w:p>
-      <w:pPr>
-        <w:pStyle w:val="NoSpacing"/>
-        <w:rPr>
-          <w:rFonts w:ascii="Times New Roman" w:hAnsi="Times New Roman" w:cs="Times New Roman"/>
-          <w:sz w:val="18"/>
-          <w:szCs w:val="18"/>
-        </w:rPr>
-      </w:pPr>
-      <w:r>
-        <w:rPr>
-          <w:rFonts w:ascii="Times New Roman" w:hAnsi="Times New Roman" w:cs="Times New Roman"/>
-          <w:sz w:val="18"/>
-          <w:szCs w:val="18"/>
-        </w:rPr>
-        <w:t>9. System goes back to point #2.</w:t>
-      </w:r>
-    </w:p>
-    <w:p>
-      <w:pPr>
-        <w:pStyle w:val="NoSpacing"/>
+        <w:rPr>
+          <w:rFonts w:asciiTheme="majorHAnsi" w:hAnsiTheme="majorHAnsi" w:cstheme="majorHAnsi"/>
+        </w:rPr>
       </w:pPr>
     </w:p>
     <w:sectPr>
@@ -414,8 +1101,477 @@
 </w:document>
 </file>
 
+<file path=word/numbering.xml><?xml version="1.0" encoding="utf-8"?>
+<w:numbering xmlns:wpc="http://schemas.microsoft.com/office/word/2010/wordprocessingCanvas" xmlns:cx="http://schemas.microsoft.com/office/drawing/2014/chartex" xmlns:cx1="http://schemas.microsoft.com/office/drawing/2015/9/8/chartex" xmlns:cx2="http://schemas.microsoft.com/office/drawing/2015/10/21/chartex" xmlns:cx3="http://schemas.microsoft.com/office/drawing/2016/5/9/chartex" xmlns:cx4="http://schemas.microsoft.com/office/drawing/2016/5/10/chartex" xmlns:cx5="http://schemas.microsoft.com/office/drawing/2016/5/11/chartex" xmlns:cx6="http://schemas.microsoft.com/office/drawing/2016/5/12/chartex" xmlns:cx7="http://schemas.microsoft.com/office/drawing/2016/5/13/chartex" xmlns:cx8="http://schemas.microsoft.com/office/drawing/2016/5/14/chartex" xmlns:mc="http://schemas.openxmlformats.org/markup-compatibility/2006" xmlns:aink="http://schemas.microsoft.com/office/drawing/2016/ink" xmlns:am3d="http://schemas.microsoft.com/office/drawing/2017/model3d" xmlns:o="urn:schemas-microsoft-com:office:office" xmlns:r="http://schemas.openxmlformats.org/officeDocument/2006/relationships" xmlns:m="http://schemas.openxmlformats.org/officeDocument/2006/math" xmlns:v="urn:schemas-microsoft-com:vml" xmlns:wp14="http://schemas.microsoft.com/office/word/2010/wordprocessingDrawing" xmlns:wp="http://schemas.openxmlformats.org/drawingml/2006/wordprocessingDrawing" xmlns:w10="urn:schemas-microsoft-com:office:word" xmlns:w="http://schemas.openxmlformats.org/wordprocessingml/2006/main" xmlns:w14="http://schemas.microsoft.com/office/word/2010/wordml" xmlns:w15="http://schemas.microsoft.com/office/word/2012/wordml" xmlns:w16cex="http://schemas.microsoft.com/office/word/2018/wordml/cex" xmlns:w16cid="http://schemas.microsoft.com/office/word/2016/wordml/cid" xmlns:w16="http://schemas.microsoft.com/office/word/2018/wordml" xmlns:w16sdtdh="http://schemas.microsoft.com/office/word/2020/wordml/sdtdatahash" xmlns:w16se="http://schemas.microsoft.com/office/word/2015/wordml/symex" xmlns:wpg="http://schemas.microsoft.com/office/word/2010/wordprocessingGroup" xmlns:wpi="http://schemas.microsoft.com/office/word/2010/wordprocessingInk" xmlns:wne="http://schemas.microsoft.com/office/word/2006/wordml" xmlns:wps="http://schemas.microsoft.com/office/word/2010/wordprocessingShape" mc:Ignorable="w14 w15 w16se w16cid w16 w16cex w16sdtdh wp14">
+  <w:abstractNum w:abstractNumId="0" w15:restartNumberingAfterBreak="0">
+    <w:nsid w:val="048F0766"/>
+    <w:multiLevelType w:val="multilevel"/>
+    <w:tmpl w:val="0ED0BE3C"/>
+    <w:lvl w:ilvl="0">
+      <w:start w:val="1"/>
+      <w:numFmt w:val="decimal"/>
+      <w:lvlText w:val="%1."/>
+      <w:lvlJc w:val="left"/>
+      <w:pPr>
+        <w:tabs>
+          <w:tab w:val="num" w:pos="720"/>
+        </w:tabs>
+        <w:ind w:left="720" w:hanging="360"/>
+      </w:pPr>
+    </w:lvl>
+    <w:lvl w:ilvl="1" w:tentative="1">
+      <w:start w:val="1"/>
+      <w:numFmt w:val="decimal"/>
+      <w:lvlText w:val="%2."/>
+      <w:lvlJc w:val="left"/>
+      <w:pPr>
+        <w:tabs>
+          <w:tab w:val="num" w:pos="1440"/>
+        </w:tabs>
+        <w:ind w:left="1440" w:hanging="360"/>
+      </w:pPr>
+    </w:lvl>
+    <w:lvl w:ilvl="2" w:tentative="1">
+      <w:start w:val="1"/>
+      <w:numFmt w:val="decimal"/>
+      <w:lvlText w:val="%3."/>
+      <w:lvlJc w:val="left"/>
+      <w:pPr>
+        <w:tabs>
+          <w:tab w:val="num" w:pos="2160"/>
+        </w:tabs>
+        <w:ind w:left="2160" w:hanging="360"/>
+      </w:pPr>
+    </w:lvl>
+    <w:lvl w:ilvl="3" w:tentative="1">
+      <w:start w:val="1"/>
+      <w:numFmt w:val="decimal"/>
+      <w:lvlText w:val="%4."/>
+      <w:lvlJc w:val="left"/>
+      <w:pPr>
+        <w:tabs>
+          <w:tab w:val="num" w:pos="2880"/>
+        </w:tabs>
+        <w:ind w:left="2880" w:hanging="360"/>
+      </w:pPr>
+    </w:lvl>
+    <w:lvl w:ilvl="4" w:tentative="1">
+      <w:start w:val="1"/>
+      <w:numFmt w:val="decimal"/>
+      <w:lvlText w:val="%5."/>
+      <w:lvlJc w:val="left"/>
+      <w:pPr>
+        <w:tabs>
+          <w:tab w:val="num" w:pos="3600"/>
+        </w:tabs>
+        <w:ind w:left="3600" w:hanging="360"/>
+      </w:pPr>
+    </w:lvl>
+    <w:lvl w:ilvl="5" w:tentative="1">
+      <w:start w:val="1"/>
+      <w:numFmt w:val="decimal"/>
+      <w:lvlText w:val="%6."/>
+      <w:lvlJc w:val="left"/>
+      <w:pPr>
+        <w:tabs>
+          <w:tab w:val="num" w:pos="4320"/>
+        </w:tabs>
+        <w:ind w:left="4320" w:hanging="360"/>
+      </w:pPr>
+    </w:lvl>
+    <w:lvl w:ilvl="6" w:tentative="1">
+      <w:start w:val="1"/>
+      <w:numFmt w:val="decimal"/>
+      <w:lvlText w:val="%7."/>
+      <w:lvlJc w:val="left"/>
+      <w:pPr>
+        <w:tabs>
+          <w:tab w:val="num" w:pos="5040"/>
+        </w:tabs>
+        <w:ind w:left="5040" w:hanging="360"/>
+      </w:pPr>
+    </w:lvl>
+    <w:lvl w:ilvl="7" w:tentative="1">
+      <w:start w:val="1"/>
+      <w:numFmt w:val="decimal"/>
+      <w:lvlText w:val="%8."/>
+      <w:lvlJc w:val="left"/>
+      <w:pPr>
+        <w:tabs>
+          <w:tab w:val="num" w:pos="5760"/>
+        </w:tabs>
+        <w:ind w:left="5760" w:hanging="360"/>
+      </w:pPr>
+    </w:lvl>
+    <w:lvl w:ilvl="8" w:tentative="1">
+      <w:start w:val="1"/>
+      <w:numFmt w:val="decimal"/>
+      <w:lvlText w:val="%9."/>
+      <w:lvlJc w:val="left"/>
+      <w:pPr>
+        <w:tabs>
+          <w:tab w:val="num" w:pos="6480"/>
+        </w:tabs>
+        <w:ind w:left="6480" w:hanging="360"/>
+      </w:pPr>
+    </w:lvl>
+  </w:abstractNum>
+  <w:abstractNum w:abstractNumId="1" w15:restartNumberingAfterBreak="0">
+    <w:nsid w:val="087A7368"/>
+    <w:multiLevelType w:val="multilevel"/>
+    <w:tmpl w:val="6A3E4FAC"/>
+    <w:lvl w:ilvl="0">
+      <w:start w:val="1"/>
+      <w:numFmt w:val="decimal"/>
+      <w:lvlText w:val="%1."/>
+      <w:lvlJc w:val="left"/>
+      <w:pPr>
+        <w:tabs>
+          <w:tab w:val="num" w:pos="720"/>
+        </w:tabs>
+        <w:ind w:left="720" w:hanging="360"/>
+      </w:pPr>
+    </w:lvl>
+    <w:lvl w:ilvl="1" w:tentative="1">
+      <w:start w:val="1"/>
+      <w:numFmt w:val="decimal"/>
+      <w:lvlText w:val="%2."/>
+      <w:lvlJc w:val="left"/>
+      <w:pPr>
+        <w:tabs>
+          <w:tab w:val="num" w:pos="1440"/>
+        </w:tabs>
+        <w:ind w:left="1440" w:hanging="360"/>
+      </w:pPr>
+    </w:lvl>
+    <w:lvl w:ilvl="2" w:tentative="1">
+      <w:start w:val="1"/>
+      <w:numFmt w:val="decimal"/>
+      <w:lvlText w:val="%3."/>
+      <w:lvlJc w:val="left"/>
+      <w:pPr>
+        <w:tabs>
+          <w:tab w:val="num" w:pos="2160"/>
+        </w:tabs>
+        <w:ind w:left="2160" w:hanging="360"/>
+      </w:pPr>
+    </w:lvl>
+    <w:lvl w:ilvl="3" w:tentative="1">
+      <w:start w:val="1"/>
+      <w:numFmt w:val="decimal"/>
+      <w:lvlText w:val="%4."/>
+      <w:lvlJc w:val="left"/>
+      <w:pPr>
+        <w:tabs>
+          <w:tab w:val="num" w:pos="2880"/>
+        </w:tabs>
+        <w:ind w:left="2880" w:hanging="360"/>
+      </w:pPr>
+    </w:lvl>
+    <w:lvl w:ilvl="4" w:tentative="1">
+      <w:start w:val="1"/>
+      <w:numFmt w:val="decimal"/>
+      <w:lvlText w:val="%5."/>
+      <w:lvlJc w:val="left"/>
+      <w:pPr>
+        <w:tabs>
+          <w:tab w:val="num" w:pos="3600"/>
+        </w:tabs>
+        <w:ind w:left="3600" w:hanging="360"/>
+      </w:pPr>
+    </w:lvl>
+    <w:lvl w:ilvl="5" w:tentative="1">
+      <w:start w:val="1"/>
+      <w:numFmt w:val="decimal"/>
+      <w:lvlText w:val="%6."/>
+      <w:lvlJc w:val="left"/>
+      <w:pPr>
+        <w:tabs>
+          <w:tab w:val="num" w:pos="4320"/>
+        </w:tabs>
+        <w:ind w:left="4320" w:hanging="360"/>
+      </w:pPr>
+    </w:lvl>
+    <w:lvl w:ilvl="6" w:tentative="1">
+      <w:start w:val="1"/>
+      <w:numFmt w:val="decimal"/>
+      <w:lvlText w:val="%7."/>
+      <w:lvlJc w:val="left"/>
+      <w:pPr>
+        <w:tabs>
+          <w:tab w:val="num" w:pos="5040"/>
+        </w:tabs>
+        <w:ind w:left="5040" w:hanging="360"/>
+      </w:pPr>
+    </w:lvl>
+    <w:lvl w:ilvl="7" w:tentative="1">
+      <w:start w:val="1"/>
+      <w:numFmt w:val="decimal"/>
+      <w:lvlText w:val="%8."/>
+      <w:lvlJc w:val="left"/>
+      <w:pPr>
+        <w:tabs>
+          <w:tab w:val="num" w:pos="5760"/>
+        </w:tabs>
+        <w:ind w:left="5760" w:hanging="360"/>
+      </w:pPr>
+    </w:lvl>
+    <w:lvl w:ilvl="8" w:tentative="1">
+      <w:start w:val="1"/>
+      <w:numFmt w:val="decimal"/>
+      <w:lvlText w:val="%9."/>
+      <w:lvlJc w:val="left"/>
+      <w:pPr>
+        <w:tabs>
+          <w:tab w:val="num" w:pos="6480"/>
+        </w:tabs>
+        <w:ind w:left="6480" w:hanging="360"/>
+      </w:pPr>
+    </w:lvl>
+  </w:abstractNum>
+  <w:abstractNum w:abstractNumId="2" w15:restartNumberingAfterBreak="0">
+    <w:nsid w:val="6E520C36"/>
+    <w:multiLevelType w:val="multilevel"/>
+    <w:tmpl w:val="64B2727A"/>
+    <w:lvl w:ilvl="0">
+      <w:start w:val="1"/>
+      <w:numFmt w:val="decimal"/>
+      <w:lvlText w:val="%1."/>
+      <w:lvlJc w:val="left"/>
+      <w:pPr>
+        <w:tabs>
+          <w:tab w:val="num" w:pos="720"/>
+        </w:tabs>
+        <w:ind w:left="720" w:hanging="360"/>
+      </w:pPr>
+    </w:lvl>
+    <w:lvl w:ilvl="1" w:tentative="1">
+      <w:start w:val="1"/>
+      <w:numFmt w:val="decimal"/>
+      <w:lvlText w:val="%2."/>
+      <w:lvlJc w:val="left"/>
+      <w:pPr>
+        <w:tabs>
+          <w:tab w:val="num" w:pos="1440"/>
+        </w:tabs>
+        <w:ind w:left="1440" w:hanging="360"/>
+      </w:pPr>
+    </w:lvl>
+    <w:lvl w:ilvl="2" w:tentative="1">
+      <w:start w:val="1"/>
+      <w:numFmt w:val="decimal"/>
+      <w:lvlText w:val="%3."/>
+      <w:lvlJc w:val="left"/>
+      <w:pPr>
+        <w:tabs>
+          <w:tab w:val="num" w:pos="2160"/>
+        </w:tabs>
+        <w:ind w:left="2160" w:hanging="360"/>
+      </w:pPr>
+    </w:lvl>
+    <w:lvl w:ilvl="3" w:tentative="1">
+      <w:start w:val="1"/>
+      <w:numFmt w:val="decimal"/>
+      <w:lvlText w:val="%4."/>
+      <w:lvlJc w:val="left"/>
+      <w:pPr>
+        <w:tabs>
+          <w:tab w:val="num" w:pos="2880"/>
+        </w:tabs>
+        <w:ind w:left="2880" w:hanging="360"/>
+      </w:pPr>
+    </w:lvl>
+    <w:lvl w:ilvl="4" w:tentative="1">
+      <w:start w:val="1"/>
+      <w:numFmt w:val="decimal"/>
+      <w:lvlText w:val="%5."/>
+      <w:lvlJc w:val="left"/>
+      <w:pPr>
+        <w:tabs>
+          <w:tab w:val="num" w:pos="3600"/>
+        </w:tabs>
+        <w:ind w:left="3600" w:hanging="360"/>
+      </w:pPr>
+    </w:lvl>
+    <w:lvl w:ilvl="5" w:tentative="1">
+      <w:start w:val="1"/>
+      <w:numFmt w:val="decimal"/>
+      <w:lvlText w:val="%6."/>
+      <w:lvlJc w:val="left"/>
+      <w:pPr>
+        <w:tabs>
+          <w:tab w:val="num" w:pos="4320"/>
+        </w:tabs>
+        <w:ind w:left="4320" w:hanging="360"/>
+      </w:pPr>
+    </w:lvl>
+    <w:lvl w:ilvl="6" w:tentative="1">
+      <w:start w:val="1"/>
+      <w:numFmt w:val="decimal"/>
+      <w:lvlText w:val="%7."/>
+      <w:lvlJc w:val="left"/>
+      <w:pPr>
+        <w:tabs>
+          <w:tab w:val="num" w:pos="5040"/>
+        </w:tabs>
+        <w:ind w:left="5040" w:hanging="360"/>
+      </w:pPr>
+    </w:lvl>
+    <w:lvl w:ilvl="7" w:tentative="1">
+      <w:start w:val="1"/>
+      <w:numFmt w:val="decimal"/>
+      <w:lvlText w:val="%8."/>
+      <w:lvlJc w:val="left"/>
+      <w:pPr>
+        <w:tabs>
+          <w:tab w:val="num" w:pos="5760"/>
+        </w:tabs>
+        <w:ind w:left="5760" w:hanging="360"/>
+      </w:pPr>
+    </w:lvl>
+    <w:lvl w:ilvl="8" w:tentative="1">
+      <w:start w:val="1"/>
+      <w:numFmt w:val="decimal"/>
+      <w:lvlText w:val="%9."/>
+      <w:lvlJc w:val="left"/>
+      <w:pPr>
+        <w:tabs>
+          <w:tab w:val="num" w:pos="6480"/>
+        </w:tabs>
+        <w:ind w:left="6480" w:hanging="360"/>
+      </w:pPr>
+    </w:lvl>
+  </w:abstractNum>
+  <w:abstractNum w:abstractNumId="3" w15:restartNumberingAfterBreak="0">
+    <w:nsid w:val="7EA971C0"/>
+    <w:multiLevelType w:val="multilevel"/>
+    <w:tmpl w:val="415840BE"/>
+    <w:lvl w:ilvl="0">
+      <w:start w:val="1"/>
+      <w:numFmt w:val="decimal"/>
+      <w:lvlText w:val="%1."/>
+      <w:lvlJc w:val="left"/>
+      <w:pPr>
+        <w:tabs>
+          <w:tab w:val="num" w:pos="720"/>
+        </w:tabs>
+        <w:ind w:left="720" w:hanging="360"/>
+      </w:pPr>
+    </w:lvl>
+    <w:lvl w:ilvl="1" w:tentative="1">
+      <w:start w:val="1"/>
+      <w:numFmt w:val="decimal"/>
+      <w:lvlText w:val="%2."/>
+      <w:lvlJc w:val="left"/>
+      <w:pPr>
+        <w:tabs>
+          <w:tab w:val="num" w:pos="1440"/>
+        </w:tabs>
+        <w:ind w:left="1440" w:hanging="360"/>
+      </w:pPr>
+    </w:lvl>
+    <w:lvl w:ilvl="2" w:tentative="1">
+      <w:start w:val="1"/>
+      <w:numFmt w:val="decimal"/>
+      <w:lvlText w:val="%3."/>
+      <w:lvlJc w:val="left"/>
+      <w:pPr>
+        <w:tabs>
+          <w:tab w:val="num" w:pos="2160"/>
+        </w:tabs>
+        <w:ind w:left="2160" w:hanging="360"/>
+      </w:pPr>
+    </w:lvl>
+    <w:lvl w:ilvl="3" w:tentative="1">
+      <w:start w:val="1"/>
+      <w:numFmt w:val="decimal"/>
+      <w:lvlText w:val="%4."/>
+      <w:lvlJc w:val="left"/>
+      <w:pPr>
+        <w:tabs>
+          <w:tab w:val="num" w:pos="2880"/>
+        </w:tabs>
+        <w:ind w:left="2880" w:hanging="360"/>
+      </w:pPr>
+    </w:lvl>
+    <w:lvl w:ilvl="4" w:tentative="1">
+      <w:start w:val="1"/>
+      <w:numFmt w:val="decimal"/>
+      <w:lvlText w:val="%5."/>
+      <w:lvlJc w:val="left"/>
+      <w:pPr>
+        <w:tabs>
+          <w:tab w:val="num" w:pos="3600"/>
+        </w:tabs>
+        <w:ind w:left="3600" w:hanging="360"/>
+      </w:pPr>
+    </w:lvl>
+    <w:lvl w:ilvl="5" w:tentative="1">
+      <w:start w:val="1"/>
+      <w:numFmt w:val="decimal"/>
+      <w:lvlText w:val="%6."/>
+      <w:lvlJc w:val="left"/>
+      <w:pPr>
+        <w:tabs>
+          <w:tab w:val="num" w:pos="4320"/>
+        </w:tabs>
+        <w:ind w:left="4320" w:hanging="360"/>
+      </w:pPr>
+    </w:lvl>
+    <w:lvl w:ilvl="6" w:tentative="1">
+      <w:start w:val="1"/>
+      <w:numFmt w:val="decimal"/>
+      <w:lvlText w:val="%7."/>
+      <w:lvlJc w:val="left"/>
+      <w:pPr>
+        <w:tabs>
+          <w:tab w:val="num" w:pos="5040"/>
+        </w:tabs>
+        <w:ind w:left="5040" w:hanging="360"/>
+      </w:pPr>
+    </w:lvl>
+    <w:lvl w:ilvl="7" w:tentative="1">
+      <w:start w:val="1"/>
+      <w:numFmt w:val="decimal"/>
+      <w:lvlText w:val="%8."/>
+      <w:lvlJc w:val="left"/>
+      <w:pPr>
+        <w:tabs>
+          <w:tab w:val="num" w:pos="5760"/>
+        </w:tabs>
+        <w:ind w:left="5760" w:hanging="360"/>
+      </w:pPr>
+    </w:lvl>
+    <w:lvl w:ilvl="8" w:tentative="1">
+      <w:start w:val="1"/>
+      <w:numFmt w:val="decimal"/>
+      <w:lvlText w:val="%9."/>
+      <w:lvlJc w:val="left"/>
+      <w:pPr>
+        <w:tabs>
+          <w:tab w:val="num" w:pos="6480"/>
+        </w:tabs>
+        <w:ind w:left="6480" w:hanging="360"/>
+      </w:pPr>
+    </w:lvl>
+  </w:abstractNum>
+  <w:num w:numId="1">
+    <w:abstractNumId w:val="2"/>
+  </w:num>
+  <w:num w:numId="2">
+    <w:abstractNumId w:val="1"/>
+  </w:num>
+  <w:num w:numId="3">
+    <w:abstractNumId w:val="3"/>
+  </w:num>
+  <w:num w:numId="4">
+    <w:abstractNumId w:val="0"/>
+  </w:num>
+</w:numbering>
+</file>
+
 <file path=word/styles.xml><?xml version="1.0" encoding="utf-8"?>
-<w:styles xmlns:mc="http://schemas.openxmlformats.org/markup-compatibility/2006" xmlns:r="http://schemas.openxmlformats.org/officeDocument/2006/relationships" xmlns:w="http://schemas.openxmlformats.org/wordprocessingml/2006/main" xmlns:w14="http://schemas.microsoft.com/office/word/2010/wordml" xmlns:w15="http://schemas.microsoft.com/office/word/2012/wordml" xmlns:w16cid="http://schemas.microsoft.com/office/word/2016/wordml/cid" xmlns:w16se="http://schemas.microsoft.com/office/word/2015/wordml/symex" mc:Ignorable="w14 w15 w16se w16cid">
+<w:styles xmlns:mc="http://schemas.openxmlformats.org/markup-compatibility/2006" xmlns:r="http://schemas.openxmlformats.org/officeDocument/2006/relationships" xmlns:w="http://schemas.openxmlformats.org/wordprocessingml/2006/main" xmlns:w14="http://schemas.microsoft.com/office/word/2010/wordml" xmlns:w15="http://schemas.microsoft.com/office/word/2012/wordml" xmlns:w16cex="http://schemas.microsoft.com/office/word/2018/wordml/cex" xmlns:w16cid="http://schemas.microsoft.com/office/word/2016/wordml/cid" xmlns:w16="http://schemas.microsoft.com/office/word/2018/wordml" xmlns:w16sdtdh="http://schemas.microsoft.com/office/word/2020/wordml/sdtdatahash" xmlns:w16se="http://schemas.microsoft.com/office/word/2015/wordml/symex" mc:Ignorable="w14 w15 w16se w16cid w16 w16cex w16sdtdh">
   <w:docDefaults>
     <w:rPrDefault>
       <w:rPr>
@@ -431,7 +1587,7 @@
       </w:pPr>
     </w:pPrDefault>
   </w:docDefaults>
-  <w:latentStyles w:defLockedState="0" w:defUIPriority="99" w:defSemiHidden="0" w:defUnhideWhenUsed="0" w:defQFormat="0" w:count="375">
+  <w:latentStyles w:defLockedState="0" w:defUIPriority="99" w:defSemiHidden="0" w:defUnhideWhenUsed="0" w:defQFormat="0" w:count="376">
     <w:lsdException w:name="Normal" w:uiPriority="0" w:qFormat="1"/>
     <w:lsdException w:name="heading 1" w:uiPriority="9" w:qFormat="1"/>
     <w:lsdException w:name="heading 2" w:semiHidden="1" w:uiPriority="9" w:unhideWhenUsed="1" w:qFormat="1"/>
@@ -537,7 +1693,6 @@
     <w:lsdException w:name="HTML Sample" w:semiHidden="1" w:unhideWhenUsed="1"/>
     <w:lsdException w:name="HTML Typewriter" w:semiHidden="1" w:unhideWhenUsed="1"/>
     <w:lsdException w:name="HTML Variable" w:semiHidden="1" w:unhideWhenUsed="1"/>
-    <w:lsdException w:name="Normal Table" w:semiHidden="1" w:unhideWhenUsed="1"/>
     <w:lsdException w:name="annotation subject" w:semiHidden="1" w:unhideWhenUsed="1"/>
     <w:lsdException w:name="No List" w:semiHidden="1" w:unhideWhenUsed="1"/>
     <w:lsdException w:name="Outline List 1" w:semiHidden="1" w:unhideWhenUsed="1"/>
@@ -584,10 +1739,8 @@
     <w:lsdException w:name="Table Subtle 2" w:semiHidden="1" w:unhideWhenUsed="1"/>
     <w:lsdException w:name="Table Web 1" w:semiHidden="1" w:unhideWhenUsed="1"/>
     <w:lsdException w:name="Table Web 2" w:semiHidden="1" w:unhideWhenUsed="1"/>
-    <w:lsdException w:name="Table Web 3" w:semiHidden="1" w:unhideWhenUsed="1"/>
     <w:lsdException w:name="Balloon Text" w:semiHidden="1" w:unhideWhenUsed="1"/>
     <w:lsdException w:name="Table Grid" w:uiPriority="39"/>
-    <w:lsdException w:name="Table Theme" w:semiHidden="1" w:unhideWhenUsed="1"/>
     <w:lsdException w:name="Placeholder Text" w:semiHidden="1"/>
     <w:lsdException w:name="No Spacing" w:uiPriority="1" w:qFormat="1"/>
     <w:lsdException w:name="Light Shading" w:uiPriority="60"/>
@@ -807,6 +1960,7 @@
     <w:lsdException w:name="Smart Hyperlink" w:semiHidden="1" w:unhideWhenUsed="1"/>
     <w:lsdException w:name="Hashtag" w:semiHidden="1" w:unhideWhenUsed="1"/>
     <w:lsdException w:name="Unresolved Mention" w:semiHidden="1" w:unhideWhenUsed="1"/>
+    <w:lsdException w:name="Smart Link" w:semiHidden="1" w:unhideWhenUsed="1"/>
   </w:latentStyles>
   <w:style w:type="paragraph" w:default="1" w:styleId="Normal">
     <w:name w:val="Normal"/>
@@ -815,6 +1969,7 @@
   <w:style w:type="character" w:default="1" w:styleId="DefaultParagraphFont">
     <w:name w:val="Default Paragraph Font"/>
     <w:uiPriority w:val="1"/>
+    <w:semiHidden/>
     <w:unhideWhenUsed/>
   </w:style>
   <w:style w:type="table" w:default="1" w:styleId="TableNormal">
@@ -846,6 +2001,22 @@
     <w:pPr>
       <w:spacing w:after="0" w:line="240" w:lineRule="auto"/>
     </w:pPr>
+  </w:style>
+  <w:style w:type="paragraph" w:styleId="NormalWeb">
+    <w:name w:val="Normal (Web)"/>
+    <w:basedOn w:val="Normal"/>
+    <w:uiPriority w:val="99"/>
+    <w:semiHidden/>
+    <w:unhideWhenUsed/>
+    <w:rsid w:val="00FF4794"/>
+    <w:pPr>
+      <w:spacing w:before="100" w:beforeAutospacing="1" w:after="100" w:afterAutospacing="1" w:line="240" w:lineRule="auto"/>
+    </w:pPr>
+    <w:rPr>
+      <w:rFonts w:ascii="Times New Roman" w:eastAsia="Times New Roman" w:hAnsi="Times New Roman" w:cs="Times New Roman"/>
+      <w:sz w:val="24"/>
+      <w:szCs w:val="24"/>
+    </w:rPr>
   </w:style>
 </w:styles>
 </file>

</xml_diff>